<commit_message>
Added improved the algorithm that create new combos for sets,accesories and ninaj formation, also added new algorithm to create formationUsers combos
</commit_message>
<xml_diff>
--- a/Errores o Bugs Resueltos Spring.docx
+++ b/Errores o Bugs Resueltos Spring.docx
@@ -134,6 +134,76 @@
       <w:proofErr w:type="spellEnd"/>
       <w:r>
         <w:t xml:space="preserve">  el primero solo pide el role ADMIN,USER … el segundo requiere la palabra ROLE_ además del nombre del role ROLE_ADMIN,ROLE_USER. </w:t>
+      </w:r>
+    </w:p>
+    <w:p/>
+    <w:p/>
+    <w:p>
+      <w:pPr>
+        <w:rPr>
+          <w:sz w:val="44"/>
+          <w:szCs w:val="44"/>
+        </w:rPr>
+      </w:pPr>
+      <w:r>
+        <w:rPr>
+          <w:sz w:val="44"/>
+          <w:szCs w:val="44"/>
+        </w:rPr>
+        <w:t>JPA</w:t>
+      </w:r>
+    </w:p>
+    <w:p>
+      <w:r>
+        <w:t xml:space="preserve">A la hora de hacer un </w:t>
+      </w:r>
+      <w:proofErr w:type="spellStart"/>
+      <w:r>
+        <w:t>persist</w:t>
+      </w:r>
+      <w:proofErr w:type="spellEnd"/>
+      <w:r>
+        <w:t xml:space="preserve"> con una clase que tenga varios hijos y estos hijos no tengan restricción de existencia  el </w:t>
+      </w:r>
+      <w:proofErr w:type="spellStart"/>
+      <w:r>
+        <w:t>persist</w:t>
+      </w:r>
+      <w:proofErr w:type="spellEnd"/>
+      <w:r>
+        <w:t xml:space="preserve"> fallara si el valor </w:t>
+      </w:r>
+      <w:proofErr w:type="spellStart"/>
+      <w:r>
+        <w:t>optional</w:t>
+      </w:r>
+      <w:proofErr w:type="spellEnd"/>
+      <w:r>
+        <w:t xml:space="preserve">= false o </w:t>
+      </w:r>
+      <w:proofErr w:type="spellStart"/>
+      <w:r>
+        <w:t>nullable</w:t>
+      </w:r>
+      <w:proofErr w:type="spellEnd"/>
+      <w:r>
+        <w:t xml:space="preserve">=false o a la hora d </w:t>
+      </w:r>
+      <w:proofErr w:type="spellStart"/>
+      <w:r>
+        <w:t>ela</w:t>
+      </w:r>
+      <w:proofErr w:type="spellEnd"/>
+      <w:r>
+        <w:t xml:space="preserve"> creación en </w:t>
+      </w:r>
+      <w:proofErr w:type="spellStart"/>
+      <w:r>
+        <w:t>bd</w:t>
+      </w:r>
+      <w:proofErr w:type="spellEnd"/>
+      <w:r>
+        <w:t xml:space="preserve"> se puso que la columna no podía ser nula.</w:t>
       </w:r>
     </w:p>
     <w:sectPr>

</xml_diff>